<commit_message>
more small updates to labs and presentations
</commit_message>
<xml_diff>
--- a/lab-source/02-spark-python.docx
+++ b/lab-source/02-spark-python.docx
@@ -139,7 +139,10 @@
         <w:t xml:space="preserve">Apache </w:t>
       </w:r>
       <w:r>
-        <w:t>Spark 2.2</w:t>
+        <w:t>Spark 2.</w:t>
+      </w:r>
+      <w:r>
+        <w:t>3</w:t>
       </w:r>
       <w:r>
         <w:t>.0</w:t>
@@ -477,781 +480,44 @@
         <w:rPr>
           <w:noProof/>
         </w:rPr>
-        <mc:AlternateContent>
-          <mc:Choice Requires="wps">
-            <w:drawing>
-              <wp:inline distT="0" distB="0" distL="0" distR="0" wp14:anchorId="077A1ABA" wp14:editId="72600066">
-                <wp:extent cx="5143500" cy="3022600"/>
-                <wp:effectExtent l="0" t="0" r="0" b="0"/>
-                <wp:docPr id="5" name="Text Box 5"/>
-                <wp:cNvGraphicFramePr/>
-                <a:graphic xmlns:a="http://schemas.openxmlformats.org/drawingml/2006/main">
-                  <a:graphicData uri="http://schemas.microsoft.com/office/word/2010/wordprocessingShape">
-                    <wps:wsp>
-                      <wps:cNvSpPr txBox="1"/>
-                      <wps:spPr>
-                        <a:xfrm>
-                          <a:off x="0" y="0"/>
-                          <a:ext cx="5143500" cy="3022600"/>
-                        </a:xfrm>
-                        <a:prstGeom prst="rect">
-                          <a:avLst/>
-                        </a:prstGeom>
-                        <a:noFill/>
-                        <a:ln>
-                          <a:noFill/>
-                        </a:ln>
-                        <a:effectLst/>
-                        <a:extLst>
-                          <a:ext uri="{C572A759-6A51-4108-AA02-DFA0A04FC94B}">
-                            <ma14:wrappingTextBoxFlag xmlns="" xmlns:mo="http://schemas.microsoft.com/office/mac/office/2008/main" xmlns:mv="urn:schemas-microsoft-com:mac:vml" xmlns:o="urn:schemas-microsoft-com:office:office" xmlns:v="urn:schemas-microsoft-com:vml" xmlns:w10="urn:schemas-microsoft-com:office:word" xmlns:w="http://schemas.openxmlformats.org/wordprocessingml/2006/main" xmlns:ma14="http://schemas.microsoft.com/office/mac/drawingml/2011/main"/>
-                          </a:ext>
-                        </a:extLst>
-                      </wps:spPr>
-                      <wps:style>
-                        <a:lnRef idx="0">
-                          <a:schemeClr val="accent1"/>
-                        </a:lnRef>
-                        <a:fillRef idx="0">
-                          <a:schemeClr val="accent1"/>
-                        </a:fillRef>
-                        <a:effectRef idx="0">
-                          <a:schemeClr val="accent1"/>
-                        </a:effectRef>
-                        <a:fontRef idx="minor">
-                          <a:schemeClr val="dk1"/>
-                        </a:fontRef>
-                      </wps:style>
-                      <wps:txbx>
-                        <w:txbxContent>
-                          <w:p>
-                            <w:pPr>
-                              <w:rPr>
-                                <w:rFonts w:ascii="Lucida Console" w:hAnsi="Lucida Console"/>
-                                <w:sz w:val="16"/>
-                              </w:rPr>
-                            </w:pPr>
-                            <w:r>
-                              <w:rPr>
-                                <w:rFonts w:ascii="Lucida Console" w:hAnsi="Lucida Console"/>
-                                <w:sz w:val="16"/>
-                              </w:rPr>
-                              <w:t xml:space="preserve">Python 2.7.12 (default, Nov 19 2016, 06:48:10) </w:t>
-                            </w:r>
-                          </w:p>
-                          <w:p>
-                            <w:pPr>
-                              <w:rPr>
-                                <w:rFonts w:ascii="Lucida Console" w:hAnsi="Lucida Console"/>
-                                <w:sz w:val="16"/>
-                              </w:rPr>
-                            </w:pPr>
-                            <w:r>
-                              <w:rPr>
-                                <w:rFonts w:ascii="Lucida Console" w:hAnsi="Lucida Console"/>
-                                <w:sz w:val="16"/>
-                              </w:rPr>
-                              <w:t>[GCC 5.4.0 20160609] on linux2</w:t>
-                            </w:r>
-                          </w:p>
-                          <w:p>
-                            <w:pPr>
-                              <w:rPr>
-                                <w:rFonts w:ascii="Lucida Console" w:hAnsi="Lucida Console"/>
-                                <w:sz w:val="16"/>
-                              </w:rPr>
-                            </w:pPr>
-                            <w:r>
-                              <w:rPr>
-                                <w:rFonts w:ascii="Lucida Console" w:hAnsi="Lucida Console"/>
-                                <w:sz w:val="16"/>
-                              </w:rPr>
-                              <w:t>Type "help", "copyright", "credits" or "license" for more information.</w:t>
-                            </w:r>
-                          </w:p>
-                          <w:p>
-                            <w:pPr>
-                              <w:rPr>
-                                <w:rFonts w:ascii="Lucida Console" w:hAnsi="Lucida Console"/>
-                                <w:sz w:val="16"/>
-                              </w:rPr>
-                            </w:pPr>
-                            <w:r>
-                              <w:rPr>
-                                <w:rFonts w:ascii="Lucida Console" w:hAnsi="Lucida Console"/>
-                                <w:sz w:val="16"/>
-                              </w:rPr>
-                              <w:t>Using Spark's default log4j profile: org/apache/spark/log4j-defaults.properties</w:t>
-                            </w:r>
-                          </w:p>
-                          <w:p>
-                            <w:pPr>
-                              <w:rPr>
-                                <w:rFonts w:ascii="Lucida Console" w:hAnsi="Lucida Console"/>
-                                <w:sz w:val="16"/>
-                              </w:rPr>
-                            </w:pPr>
-                            <w:r>
-                              <w:rPr>
-                                <w:rFonts w:ascii="Lucida Console" w:hAnsi="Lucida Console"/>
-                                <w:sz w:val="16"/>
-                              </w:rPr>
-                              <w:t>Setting default log level to "WARN".</w:t>
-                            </w:r>
-                          </w:p>
-                          <w:p>
-                            <w:pPr>
-                              <w:rPr>
-                                <w:rFonts w:ascii="Lucida Console" w:hAnsi="Lucida Console"/>
-                                <w:sz w:val="16"/>
-                              </w:rPr>
-                            </w:pPr>
-                            <w:r>
-                              <w:rPr>
-                                <w:rFonts w:ascii="Lucida Console" w:hAnsi="Lucida Console"/>
-                                <w:sz w:val="16"/>
-                              </w:rPr>
-                              <w:t xml:space="preserve">To adjust logging level use </w:t>
-                            </w:r>
-                            <w:proofErr w:type="gramStart"/>
-                            <w:r>
-                              <w:rPr>
-                                <w:rFonts w:ascii="Lucida Console" w:hAnsi="Lucida Console"/>
-                                <w:sz w:val="16"/>
-                              </w:rPr>
-                              <w:t>sc.setLogLevel</w:t>
-                            </w:r>
-                            <w:proofErr w:type="gramEnd"/>
-                            <w:r>
-                              <w:rPr>
-                                <w:rFonts w:ascii="Lucida Console" w:hAnsi="Lucida Console"/>
-                                <w:sz w:val="16"/>
-                              </w:rPr>
-                              <w:t>(newLevel). For SparkR, use setLogLevel(newLevel).</w:t>
-                            </w:r>
-                          </w:p>
-                          <w:p>
-                            <w:pPr>
-                              <w:rPr>
-                                <w:rFonts w:ascii="Lucida Console" w:hAnsi="Lucida Console"/>
-                                <w:sz w:val="16"/>
-                              </w:rPr>
-                            </w:pPr>
-                            <w:r>
-                              <w:rPr>
-                                <w:rFonts w:ascii="Lucida Console" w:hAnsi="Lucida Console"/>
-                                <w:sz w:val="16"/>
-                              </w:rPr>
-                              <w:t>17/07/01 13:51:32 WARN NativeCodeLoader: Unable to load native-hadoop library for your platform... using builtin-java classes where applicable</w:t>
-                            </w:r>
-                          </w:p>
-                          <w:p>
-                            <w:pPr>
-                              <w:rPr>
-                                <w:rFonts w:ascii="Lucida Console" w:hAnsi="Lucida Console"/>
-                                <w:sz w:val="16"/>
-                              </w:rPr>
-                            </w:pPr>
-                            <w:r>
-                              <w:rPr>
-                                <w:rFonts w:ascii="Lucida Console" w:hAnsi="Lucida Console"/>
-                                <w:sz w:val="16"/>
-                              </w:rPr>
-                              <w:t>17/07/01 13:51:32 WARN Utils: Your hostname, oxclo resolves to a loopback address: 127.0.0.1; using 172.16.64.199 instead (on interface ens33)</w:t>
-                            </w:r>
-                          </w:p>
-                          <w:p>
-                            <w:pPr>
-                              <w:rPr>
-                                <w:rFonts w:ascii="Lucida Console" w:hAnsi="Lucida Console"/>
-                                <w:sz w:val="16"/>
-                              </w:rPr>
-                            </w:pPr>
-                            <w:r>
-                              <w:rPr>
-                                <w:rFonts w:ascii="Lucida Console" w:hAnsi="Lucida Console"/>
-                                <w:sz w:val="16"/>
-                              </w:rPr>
-                              <w:t>17/07/01 13:51:32 WARN Utils: Set SPARK_LOCAL_IP if you need to bind to another address</w:t>
-                            </w:r>
-                          </w:p>
-                          <w:p>
-                            <w:pPr>
-                              <w:rPr>
-                                <w:rFonts w:ascii="Lucida Console" w:hAnsi="Lucida Console"/>
-                                <w:sz w:val="16"/>
-                              </w:rPr>
-                            </w:pPr>
-                            <w:r>
-                              <w:rPr>
-                                <w:rFonts w:ascii="Lucida Console" w:hAnsi="Lucida Console"/>
-                                <w:sz w:val="16"/>
-                              </w:rPr>
-                              <w:t>17/07/01 13:51:38 WARN ObjectStore: Failed to get database global_temp, returning NoSuchObjectException</w:t>
-                            </w:r>
-                          </w:p>
-                          <w:p>
-                            <w:pPr>
-                              <w:rPr>
-                                <w:rFonts w:ascii="Lucida Console" w:hAnsi="Lucida Console"/>
-                                <w:sz w:val="16"/>
-                              </w:rPr>
-                            </w:pPr>
-                            <w:r>
-                              <w:rPr>
-                                <w:rFonts w:ascii="Lucida Console" w:hAnsi="Lucida Console"/>
-                                <w:sz w:val="16"/>
-                              </w:rPr>
-                              <w:t>Welcome to</w:t>
-                            </w:r>
-                          </w:p>
-                          <w:p>
-                            <w:pPr>
-                              <w:rPr>
-                                <w:rFonts w:ascii="Lucida Console" w:hAnsi="Lucida Console"/>
-                                <w:sz w:val="16"/>
-                              </w:rPr>
-                            </w:pPr>
-                            <w:r>
-                              <w:rPr>
-                                <w:rFonts w:ascii="Lucida Console" w:hAnsi="Lucida Console"/>
-                                <w:sz w:val="16"/>
-                              </w:rPr>
-                              <w:t xml:space="preserve">      ____              __</w:t>
-                            </w:r>
-                          </w:p>
-                          <w:p>
-                            <w:pPr>
-                              <w:rPr>
-                                <w:rFonts w:ascii="Lucida Console" w:hAnsi="Lucida Console"/>
-                                <w:sz w:val="16"/>
-                              </w:rPr>
-                            </w:pPr>
-                            <w:r>
-                              <w:rPr>
-                                <w:rFonts w:ascii="Lucida Console" w:hAnsi="Lucida Console"/>
-                                <w:sz w:val="16"/>
-                              </w:rPr>
-                              <w:t xml:space="preserve">     / __/__  ___ _____/ /__</w:t>
-                            </w:r>
-                          </w:p>
-                          <w:p>
-                            <w:pPr>
-                              <w:rPr>
-                                <w:rFonts w:ascii="Lucida Console" w:hAnsi="Lucida Console"/>
-                                <w:sz w:val="16"/>
-                              </w:rPr>
-                            </w:pPr>
-                            <w:r>
-                              <w:rPr>
-                                <w:rFonts w:ascii="Lucida Console" w:hAnsi="Lucida Console"/>
-                                <w:sz w:val="16"/>
-                              </w:rPr>
-                              <w:t xml:space="preserve">    _\ \/ _ \/ _ `/ __/  '_/</w:t>
-                            </w:r>
-                          </w:p>
-                          <w:p>
-                            <w:pPr>
-                              <w:rPr>
-                                <w:rFonts w:ascii="Lucida Console" w:hAnsi="Lucida Console"/>
-                                <w:sz w:val="16"/>
-                              </w:rPr>
-                            </w:pPr>
-                            <w:r>
-                              <w:rPr>
-                                <w:rFonts w:ascii="Lucida Console" w:hAnsi="Lucida Console"/>
-                                <w:sz w:val="16"/>
-                              </w:rPr>
-                              <w:t xml:space="preserve">   /__ </w:t>
-                            </w:r>
-                            <w:proofErr w:type="gramStart"/>
-                            <w:r>
-                              <w:rPr>
-                                <w:rFonts w:ascii="Lucida Console" w:hAnsi="Lucida Console"/>
-                                <w:sz w:val="16"/>
-                              </w:rPr>
-                              <w:t>/ .</w:t>
-                            </w:r>
-                            <w:proofErr w:type="gramEnd"/>
-                            <w:r>
-                              <w:rPr>
-                                <w:rFonts w:ascii="Lucida Console" w:hAnsi="Lucida Console"/>
-                                <w:sz w:val="16"/>
-                              </w:rPr>
-                              <w:t>__/\_,_/_/ /_/\_\   version 2.1.1</w:t>
-                            </w:r>
-                          </w:p>
-                          <w:p>
-                            <w:pPr>
-                              <w:rPr>
-                                <w:rFonts w:ascii="Lucida Console" w:hAnsi="Lucida Console"/>
-                                <w:sz w:val="16"/>
-                              </w:rPr>
-                            </w:pPr>
-                            <w:r>
-                              <w:rPr>
-                                <w:rFonts w:ascii="Lucida Console" w:hAnsi="Lucida Console"/>
-                                <w:sz w:val="16"/>
-                              </w:rPr>
-                              <w:t xml:space="preserve">      /_/</w:t>
-                            </w:r>
-                          </w:p>
-                          <w:p>
-                            <w:pPr>
-                              <w:rPr>
-                                <w:rFonts w:ascii="Lucida Console" w:hAnsi="Lucida Console"/>
-                                <w:sz w:val="16"/>
-                              </w:rPr>
-                            </w:pPr>
-                          </w:p>
-                          <w:p>
-                            <w:pPr>
-                              <w:rPr>
-                                <w:rFonts w:ascii="Lucida Console" w:hAnsi="Lucida Console"/>
-                                <w:sz w:val="16"/>
-                              </w:rPr>
-                            </w:pPr>
-                            <w:r>
-                              <w:rPr>
-                                <w:rFonts w:ascii="Lucida Console" w:hAnsi="Lucida Console"/>
-                                <w:sz w:val="16"/>
-                              </w:rPr>
-                              <w:t>Using Python version 2.7.12 (default, Nov 19 2016 06:48:10)</w:t>
-                            </w:r>
-                          </w:p>
-                          <w:p>
-                            <w:pPr>
-                              <w:rPr>
-                                <w:rFonts w:ascii="Lucida Console" w:hAnsi="Lucida Console"/>
-                                <w:sz w:val="16"/>
-                              </w:rPr>
-                            </w:pPr>
-                            <w:r>
-                              <w:rPr>
-                                <w:rFonts w:ascii="Lucida Console" w:hAnsi="Lucida Console"/>
-                                <w:sz w:val="16"/>
-                              </w:rPr>
-                              <w:t>SparkSession available as 'spark'.</w:t>
-                            </w:r>
-                          </w:p>
-                          <w:p>
-                            <w:pPr>
-                              <w:rPr>
-                                <w:rFonts w:ascii="Lucida Console" w:hAnsi="Lucida Console"/>
-                                <w:sz w:val="16"/>
-                              </w:rPr>
-                            </w:pPr>
-                            <w:r>
-                              <w:rPr>
-                                <w:rFonts w:ascii="Lucida Console" w:hAnsi="Lucida Console"/>
-                                <w:sz w:val="16"/>
-                              </w:rPr>
-                              <w:t xml:space="preserve">&gt;&gt;&gt; </w:t>
-                            </w:r>
-                          </w:p>
-                          <w:p>
-                            <w:pPr>
-                              <w:rPr>
-                                <w:rFonts w:ascii="Lucida Console" w:hAnsi="Lucida Console"/>
-                                <w:sz w:val="16"/>
-                              </w:rPr>
-                            </w:pPr>
-                          </w:p>
-                        </w:txbxContent>
-                      </wps:txbx>
-                      <wps:bodyPr rot="0" spcFirstLastPara="0" vertOverflow="overflow" horzOverflow="overflow" vert="horz" wrap="square" lIns="91440" tIns="45720" rIns="91440" bIns="45720" numCol="1" spcCol="0" rtlCol="0" fromWordArt="0" anchor="t" anchorCtr="0" forceAA="0" compatLnSpc="1">
-                        <a:prstTxWarp prst="textNoShape">
-                          <a:avLst/>
-                        </a:prstTxWarp>
-                        <a:noAutofit/>
-                      </wps:bodyPr>
-                    </wps:wsp>
-                  </a:graphicData>
-                </a:graphic>
-              </wp:inline>
-            </w:drawing>
-          </mc:Choice>
-          <mc:Fallback>
-            <w:pict>
-              <v:shapetype w14:anchorId="077A1ABA" id="_x0000_t202" coordsize="21600,21600" o:spt="202" path="m,l,21600r21600,l21600,xe">
-                <v:stroke joinstyle="miter"/>
-                <v:path gradientshapeok="t" o:connecttype="rect"/>
-              </v:shapetype>
-              <v:shape id="Text Box 5" o:spid="_x0000_s1026" type="#_x0000_t202" style="width:405pt;height:238pt;visibility:visible;mso-wrap-style:square;mso-left-percent:-10001;mso-top-percent:-10001;mso-position-horizontal:absolute;mso-position-horizontal-relative:char;mso-position-vertical:absolute;mso-position-vertical-relative:line;mso-left-percent:-10001;mso-top-percent:-10001;v-text-anchor:top" o:gfxdata="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" filled="f" stroked="f">
-                <v:textbox>
-                  <w:txbxContent>
-                    <w:p>
-                      <w:pPr>
-                        <w:rPr>
-                          <w:rFonts w:ascii="Lucida Console" w:hAnsi="Lucida Console"/>
-                          <w:sz w:val="16"/>
-                        </w:rPr>
-                      </w:pPr>
-                      <w:r>
-                        <w:rPr>
-                          <w:rFonts w:ascii="Lucida Console" w:hAnsi="Lucida Console"/>
-                          <w:sz w:val="16"/>
-                        </w:rPr>
-                        <w:t xml:space="preserve">Python 2.7.12 (default, Nov 19 2016, 06:48:10) </w:t>
-                      </w:r>
-                    </w:p>
-                    <w:p>
-                      <w:pPr>
-                        <w:rPr>
-                          <w:rFonts w:ascii="Lucida Console" w:hAnsi="Lucida Console"/>
-                          <w:sz w:val="16"/>
-                        </w:rPr>
-                      </w:pPr>
-                      <w:r>
-                        <w:rPr>
-                          <w:rFonts w:ascii="Lucida Console" w:hAnsi="Lucida Console"/>
-                          <w:sz w:val="16"/>
-                        </w:rPr>
-                        <w:t>[GCC 5.4.0 20160609] on linux2</w:t>
-                      </w:r>
-                    </w:p>
-                    <w:p>
-                      <w:pPr>
-                        <w:rPr>
-                          <w:rFonts w:ascii="Lucida Console" w:hAnsi="Lucida Console"/>
-                          <w:sz w:val="16"/>
-                        </w:rPr>
-                      </w:pPr>
-                      <w:r>
-                        <w:rPr>
-                          <w:rFonts w:ascii="Lucida Console" w:hAnsi="Lucida Console"/>
-                          <w:sz w:val="16"/>
-                        </w:rPr>
-                        <w:t>Type "help", "copyright", "credits" or "license" for more information.</w:t>
-                      </w:r>
-                    </w:p>
-                    <w:p>
-                      <w:pPr>
-                        <w:rPr>
-                          <w:rFonts w:ascii="Lucida Console" w:hAnsi="Lucida Console"/>
-                          <w:sz w:val="16"/>
-                        </w:rPr>
-                      </w:pPr>
-                      <w:r>
-                        <w:rPr>
-                          <w:rFonts w:ascii="Lucida Console" w:hAnsi="Lucida Console"/>
-                          <w:sz w:val="16"/>
-                        </w:rPr>
-                        <w:t>Using Spark's default log4j profile: org/apache/spark/log4j-defaults.properties</w:t>
-                      </w:r>
-                    </w:p>
-                    <w:p>
-                      <w:pPr>
-                        <w:rPr>
-                          <w:rFonts w:ascii="Lucida Console" w:hAnsi="Lucida Console"/>
-                          <w:sz w:val="16"/>
-                        </w:rPr>
-                      </w:pPr>
-                      <w:r>
-                        <w:rPr>
-                          <w:rFonts w:ascii="Lucida Console" w:hAnsi="Lucida Console"/>
-                          <w:sz w:val="16"/>
-                        </w:rPr>
-                        <w:t>Setting default log level to "WARN".</w:t>
-                      </w:r>
-                    </w:p>
-                    <w:p>
-                      <w:pPr>
-                        <w:rPr>
-                          <w:rFonts w:ascii="Lucida Console" w:hAnsi="Lucida Console"/>
-                          <w:sz w:val="16"/>
-                        </w:rPr>
-                      </w:pPr>
-                      <w:r>
-                        <w:rPr>
-                          <w:rFonts w:ascii="Lucida Console" w:hAnsi="Lucida Console"/>
-                          <w:sz w:val="16"/>
-                        </w:rPr>
-                        <w:t xml:space="preserve">To adjust logging level use </w:t>
-                      </w:r>
-                      <w:proofErr w:type="gramStart"/>
-                      <w:r>
-                        <w:rPr>
-                          <w:rFonts w:ascii="Lucida Console" w:hAnsi="Lucida Console"/>
-                          <w:sz w:val="16"/>
-                        </w:rPr>
-                        <w:t>sc.setLogLevel</w:t>
-                      </w:r>
-                      <w:proofErr w:type="gramEnd"/>
-                      <w:r>
-                        <w:rPr>
-                          <w:rFonts w:ascii="Lucida Console" w:hAnsi="Lucida Console"/>
-                          <w:sz w:val="16"/>
-                        </w:rPr>
-                        <w:t>(newLevel). For SparkR, use setLogLevel(newLevel).</w:t>
-                      </w:r>
-                    </w:p>
-                    <w:p>
-                      <w:pPr>
-                        <w:rPr>
-                          <w:rFonts w:ascii="Lucida Console" w:hAnsi="Lucida Console"/>
-                          <w:sz w:val="16"/>
-                        </w:rPr>
-                      </w:pPr>
-                      <w:r>
-                        <w:rPr>
-                          <w:rFonts w:ascii="Lucida Console" w:hAnsi="Lucida Console"/>
-                          <w:sz w:val="16"/>
-                        </w:rPr>
-                        <w:t>17/07/01 13:51:32 WARN NativeCodeLoader: Unable to load native-hadoop library for your platform... using builtin-java classes where applicable</w:t>
-                      </w:r>
-                    </w:p>
-                    <w:p>
-                      <w:pPr>
-                        <w:rPr>
-                          <w:rFonts w:ascii="Lucida Console" w:hAnsi="Lucida Console"/>
-                          <w:sz w:val="16"/>
-                        </w:rPr>
-                      </w:pPr>
-                      <w:r>
-                        <w:rPr>
-                          <w:rFonts w:ascii="Lucida Console" w:hAnsi="Lucida Console"/>
-                          <w:sz w:val="16"/>
-                        </w:rPr>
-                        <w:t>17/07/01 13:51:32 WARN Utils: Your hostname, oxclo resolves to a loopback address: 127.0.0.1; using 172.16.64.199 instead (on interface ens33)</w:t>
-                      </w:r>
-                    </w:p>
-                    <w:p>
-                      <w:pPr>
-                        <w:rPr>
-                          <w:rFonts w:ascii="Lucida Console" w:hAnsi="Lucida Console"/>
-                          <w:sz w:val="16"/>
-                        </w:rPr>
-                      </w:pPr>
-                      <w:r>
-                        <w:rPr>
-                          <w:rFonts w:ascii="Lucida Console" w:hAnsi="Lucida Console"/>
-                          <w:sz w:val="16"/>
-                        </w:rPr>
-                        <w:t>17/07/01 13:51:32 WARN Utils: Set SPARK_LOCAL_IP if you need to bind to another address</w:t>
-                      </w:r>
-                    </w:p>
-                    <w:p>
-                      <w:pPr>
-                        <w:rPr>
-                          <w:rFonts w:ascii="Lucida Console" w:hAnsi="Lucida Console"/>
-                          <w:sz w:val="16"/>
-                        </w:rPr>
-                      </w:pPr>
-                      <w:r>
-                        <w:rPr>
-                          <w:rFonts w:ascii="Lucida Console" w:hAnsi="Lucida Console"/>
-                          <w:sz w:val="16"/>
-                        </w:rPr>
-                        <w:t>17/07/01 13:51:38 WARN ObjectStore: Failed to get database global_temp, returning NoSuchObjectException</w:t>
-                      </w:r>
-                    </w:p>
-                    <w:p>
-                      <w:pPr>
-                        <w:rPr>
-                          <w:rFonts w:ascii="Lucida Console" w:hAnsi="Lucida Console"/>
-                          <w:sz w:val="16"/>
-                        </w:rPr>
-                      </w:pPr>
-                      <w:r>
-                        <w:rPr>
-                          <w:rFonts w:ascii="Lucida Console" w:hAnsi="Lucida Console"/>
-                          <w:sz w:val="16"/>
-                        </w:rPr>
-                        <w:t>Welcome to</w:t>
-                      </w:r>
-                    </w:p>
-                    <w:p>
-                      <w:pPr>
-                        <w:rPr>
-                          <w:rFonts w:ascii="Lucida Console" w:hAnsi="Lucida Console"/>
-                          <w:sz w:val="16"/>
-                        </w:rPr>
-                      </w:pPr>
-                      <w:r>
-                        <w:rPr>
-                          <w:rFonts w:ascii="Lucida Console" w:hAnsi="Lucida Console"/>
-                          <w:sz w:val="16"/>
-                        </w:rPr>
-                        <w:t xml:space="preserve">      ____              __</w:t>
-                      </w:r>
-                    </w:p>
-                    <w:p>
-                      <w:pPr>
-                        <w:rPr>
-                          <w:rFonts w:ascii="Lucida Console" w:hAnsi="Lucida Console"/>
-                          <w:sz w:val="16"/>
-                        </w:rPr>
-                      </w:pPr>
-                      <w:r>
-                        <w:rPr>
-                          <w:rFonts w:ascii="Lucida Console" w:hAnsi="Lucida Console"/>
-                          <w:sz w:val="16"/>
-                        </w:rPr>
-                        <w:t xml:space="preserve">     / __/__  ___ _____/ /__</w:t>
-                      </w:r>
-                    </w:p>
-                    <w:p>
-                      <w:pPr>
-                        <w:rPr>
-                          <w:rFonts w:ascii="Lucida Console" w:hAnsi="Lucida Console"/>
-                          <w:sz w:val="16"/>
-                        </w:rPr>
-                      </w:pPr>
-                      <w:r>
-                        <w:rPr>
-                          <w:rFonts w:ascii="Lucida Console" w:hAnsi="Lucida Console"/>
-                          <w:sz w:val="16"/>
-                        </w:rPr>
-                        <w:t xml:space="preserve">    _\ \/ _ \/ _ `/ __/  '_/</w:t>
-                      </w:r>
-                    </w:p>
-                    <w:p>
-                      <w:pPr>
-                        <w:rPr>
-                          <w:rFonts w:ascii="Lucida Console" w:hAnsi="Lucida Console"/>
-                          <w:sz w:val="16"/>
-                        </w:rPr>
-                      </w:pPr>
-                      <w:r>
-                        <w:rPr>
-                          <w:rFonts w:ascii="Lucida Console" w:hAnsi="Lucida Console"/>
-                          <w:sz w:val="16"/>
-                        </w:rPr>
-                        <w:t xml:space="preserve">   /__ </w:t>
-                      </w:r>
-                      <w:proofErr w:type="gramStart"/>
-                      <w:r>
-                        <w:rPr>
-                          <w:rFonts w:ascii="Lucida Console" w:hAnsi="Lucida Console"/>
-                          <w:sz w:val="16"/>
-                        </w:rPr>
-                        <w:t>/ .</w:t>
-                      </w:r>
-                      <w:proofErr w:type="gramEnd"/>
-                      <w:r>
-                        <w:rPr>
-                          <w:rFonts w:ascii="Lucida Console" w:hAnsi="Lucida Console"/>
-                          <w:sz w:val="16"/>
-                        </w:rPr>
-                        <w:t>__/\_,_/_/ /_/\_\   version 2.1.1</w:t>
-                      </w:r>
-                    </w:p>
-                    <w:p>
-                      <w:pPr>
-                        <w:rPr>
-                          <w:rFonts w:ascii="Lucida Console" w:hAnsi="Lucida Console"/>
-                          <w:sz w:val="16"/>
-                        </w:rPr>
-                      </w:pPr>
-                      <w:r>
-                        <w:rPr>
-                          <w:rFonts w:ascii="Lucida Console" w:hAnsi="Lucida Console"/>
-                          <w:sz w:val="16"/>
-                        </w:rPr>
-                        <w:t xml:space="preserve">      /_/</w:t>
-                      </w:r>
-                    </w:p>
-                    <w:p>
-                      <w:pPr>
-                        <w:rPr>
-                          <w:rFonts w:ascii="Lucida Console" w:hAnsi="Lucida Console"/>
-                          <w:sz w:val="16"/>
-                        </w:rPr>
-                      </w:pPr>
-                    </w:p>
-                    <w:p>
-                      <w:pPr>
-                        <w:rPr>
-                          <w:rFonts w:ascii="Lucida Console" w:hAnsi="Lucida Console"/>
-                          <w:sz w:val="16"/>
-                        </w:rPr>
-                      </w:pPr>
-                      <w:r>
-                        <w:rPr>
-                          <w:rFonts w:ascii="Lucida Console" w:hAnsi="Lucida Console"/>
-                          <w:sz w:val="16"/>
-                        </w:rPr>
-                        <w:t>Using Python version 2.7.12 (default, Nov 19 2016 06:48:10)</w:t>
-                      </w:r>
-                    </w:p>
-                    <w:p>
-                      <w:pPr>
-                        <w:rPr>
-                          <w:rFonts w:ascii="Lucida Console" w:hAnsi="Lucida Console"/>
-                          <w:sz w:val="16"/>
-                        </w:rPr>
-                      </w:pPr>
-                      <w:r>
-                        <w:rPr>
-                          <w:rFonts w:ascii="Lucida Console" w:hAnsi="Lucida Console"/>
-                          <w:sz w:val="16"/>
-                        </w:rPr>
-                        <w:t>SparkSession available as 'spark'.</w:t>
-                      </w:r>
-                    </w:p>
-                    <w:p>
-                      <w:pPr>
-                        <w:rPr>
-                          <w:rFonts w:ascii="Lucida Console" w:hAnsi="Lucida Console"/>
-                          <w:sz w:val="16"/>
-                        </w:rPr>
-                      </w:pPr>
-                      <w:r>
-                        <w:rPr>
-                          <w:rFonts w:ascii="Lucida Console" w:hAnsi="Lucida Console"/>
-                          <w:sz w:val="16"/>
-                        </w:rPr>
-                        <w:t xml:space="preserve">&gt;&gt;&gt; </w:t>
-                      </w:r>
-                    </w:p>
-                    <w:p>
-                      <w:pPr>
-                        <w:rPr>
-                          <w:rFonts w:ascii="Lucida Console" w:hAnsi="Lucida Console"/>
-                          <w:sz w:val="16"/>
-                        </w:rPr>
-                      </w:pPr>
-                    </w:p>
-                  </w:txbxContent>
-                </v:textbox>
-                <w10:anchorlock/>
-              </v:shape>
-            </w:pict>
-          </mc:Fallback>
-        </mc:AlternateContent>
-      </w:r>
-    </w:p>
-    <w:p>
-      <w:pPr>
-        <w:ind w:left="567"/>
-      </w:pPr>
-      <w:r>
-        <w:t xml:space="preserve">This is the “traditional” Spark Python command line tool. We aren’t going to use this just now.  Type </w:t>
-      </w:r>
-      <w:proofErr w:type="gramStart"/>
-      <w:r>
-        <w:rPr>
-          <w:rFonts w:ascii="Menlo Regular" w:hAnsi="Menlo Regular" w:cs="Menlo Regular"/>
-        </w:rPr>
-        <w:t>quit(</w:t>
-      </w:r>
-      <w:proofErr w:type="gramEnd"/>
-      <w:r>
-        <w:rPr>
-          <w:rFonts w:ascii="Menlo Regular" w:hAnsi="Menlo Regular" w:cs="Menlo Regular"/>
-        </w:rPr>
-        <w:t>)</w:t>
-      </w:r>
-      <w:r>
-        <w:t xml:space="preserve"> to leave</w:t>
-      </w:r>
-    </w:p>
-    <w:p>
-      <w:pPr>
-        <w:pStyle w:val="ListParagraph"/>
-      </w:pPr>
-    </w:p>
+        <w:drawing>
+          <wp:inline distT="0" distB="0" distL="0" distR="0" wp14:anchorId="72418351" wp14:editId="1DAE52EB">
+            <wp:extent cx="5270500" cy="3383915"/>
+            <wp:effectExtent l="0" t="0" r="0" b="0"/>
+            <wp:docPr id="1" name="Picture 1"/>
+            <wp:cNvGraphicFramePr>
+              <a:graphicFrameLocks xmlns:a="http://schemas.openxmlformats.org/drawingml/2006/main" noChangeAspect="1"/>
+            </wp:cNvGraphicFramePr>
+            <a:graphic xmlns:a="http://schemas.openxmlformats.org/drawingml/2006/main">
+              <a:graphicData uri="http://schemas.openxmlformats.org/drawingml/2006/picture">
+                <pic:pic xmlns:pic="http://schemas.openxmlformats.org/drawingml/2006/picture">
+                  <pic:nvPicPr>
+                    <pic:cNvPr id="1" name="Screenshot 2020-02-28 22.24.23.png"/>
+                    <pic:cNvPicPr/>
+                  </pic:nvPicPr>
+                  <pic:blipFill>
+                    <a:blip r:embed="rId9"/>
+                    <a:stretch>
+                      <a:fillRect/>
+                    </a:stretch>
+                  </pic:blipFill>
+                  <pic:spPr>
+                    <a:xfrm>
+                      <a:off x="0" y="0"/>
+                      <a:ext cx="5270500" cy="3383915"/>
+                    </a:xfrm>
+                    <a:prstGeom prst="rect">
+                      <a:avLst/>
+                    </a:prstGeom>
+                  </pic:spPr>
+                </pic:pic>
+              </a:graphicData>
+            </a:graphic>
+          </wp:inline>
+        </w:drawing>
+      </w:r>
+    </w:p>
+    <w:p/>
     <w:p>
       <w:pPr>
         <w:pStyle w:val="ListParagraph"/>
@@ -1261,81 +527,192 @@
         </w:numPr>
       </w:pPr>
       <w:r>
-        <w:t>You will also need to install the python packages pyspark and findspark into your bigdata environment</w:t>
-      </w:r>
-    </w:p>
-    <w:p>
-      <w:pPr>
-        <w:pStyle w:val="ListParagraph"/>
-      </w:pPr>
-    </w:p>
-    <w:p>
-      <w:pPr>
-        <w:pStyle w:val="ListParagraph"/>
+        <w:t xml:space="preserve">If on mac or linux and you get an error on running pyspark, which is caused by a </w:t>
+      </w:r>
+      <w:proofErr w:type="gramStart"/>
+      <w:r>
+        <w:t>java.net.BindException</w:t>
+      </w:r>
+      <w:proofErr w:type="gramEnd"/>
+      <w:r>
+        <w:t>, then you may need to update your hosts file as follows:</w:t>
+      </w:r>
+    </w:p>
+    <w:p>
+      <w:pPr>
+        <w:pStyle w:val="ListParagraph"/>
+        <w:numPr>
+          <w:ilvl w:val="1"/>
+          <w:numId w:val="17"/>
+        </w:numPr>
+      </w:pPr>
+      <w:r>
+        <w:t xml:space="preserve">Get your hostname using the </w:t>
+      </w:r>
+      <w:r>
         <w:rPr>
           <w:rFonts w:ascii="Menlo" w:hAnsi="Menlo" w:cs="Menlo"/>
+        </w:rPr>
+        <w:t>hostname</w:t>
+      </w:r>
+      <w:r>
+        <w:t xml:space="preserve"> command.</w:t>
+      </w:r>
+    </w:p>
+    <w:p>
+      <w:pPr>
+        <w:pStyle w:val="ListParagraph"/>
+        <w:numPr>
+          <w:ilvl w:val="1"/>
+          <w:numId w:val="17"/>
+        </w:numPr>
+      </w:pPr>
+      <w:r>
+        <w:t xml:space="preserve">Use </w:t>
+      </w:r>
+      <w:r>
+        <w:rPr>
+          <w:rFonts w:ascii="Menlo" w:hAnsi="Menlo" w:cs="Menlo"/>
+        </w:rPr>
+        <w:t>sudo nano /etc/hosts</w:t>
+      </w:r>
+      <w:r>
+        <w:t xml:space="preserve"> and add an entry to this file:</w:t>
+      </w:r>
+    </w:p>
+    <w:p>
+      <w:pPr>
+        <w:pStyle w:val="ListParagraph"/>
+        <w:tabs>
+          <w:tab w:val="left" w:pos="916"/>
+          <w:tab w:val="left" w:pos="1832"/>
+          <w:tab w:val="left" w:pos="2748"/>
+          <w:tab w:val="left" w:pos="3664"/>
+          <w:tab w:val="left" w:pos="4580"/>
+          <w:tab w:val="left" w:pos="5496"/>
+          <w:tab w:val="left" w:pos="6412"/>
+          <w:tab w:val="left" w:pos="7328"/>
+          <w:tab w:val="left" w:pos="8244"/>
+          <w:tab w:val="left" w:pos="9160"/>
+          <w:tab w:val="left" w:pos="10076"/>
+          <w:tab w:val="left" w:pos="10992"/>
+          <w:tab w:val="left" w:pos="11908"/>
+          <w:tab w:val="left" w:pos="12824"/>
+          <w:tab w:val="left" w:pos="13740"/>
+          <w:tab w:val="left" w:pos="14656"/>
+        </w:tabs>
+        <w:textAlignment w:val="baseline"/>
+        <w:rPr>
+          <w:rFonts w:ascii="Consolas" w:eastAsia="Times New Roman" w:hAnsi="Consolas" w:cs="Consolas"/>
+          <w:color w:val="242729"/>
           <w:sz w:val="20"/>
           <w:szCs w:val="20"/>
-        </w:rPr>
-      </w:pPr>
-      <w:r>
-        <w:rPr>
-          <w:rFonts w:ascii="Menlo" w:hAnsi="Menlo" w:cs="Menlo"/>
+          <w:bdr w:val="none" w:sz="0" w:space="0" w:color="auto" w:frame="1"/>
+          <w:lang w:val="en-GB"/>
+        </w:rPr>
+      </w:pPr>
+      <w:r>
+        <w:rPr>
+          <w:rFonts w:ascii="Consolas" w:eastAsia="Times New Roman" w:hAnsi="Consolas" w:cs="Consolas"/>
+          <w:color w:val="242729"/>
           <w:sz w:val="20"/>
           <w:szCs w:val="20"/>
-        </w:rPr>
-        <w:t>conda activate bigdata</w:t>
-      </w:r>
-    </w:p>
-    <w:p>
-      <w:pPr>
-        <w:pStyle w:val="ListParagraph"/>
-        <w:rPr>
-          <w:rFonts w:ascii="Menlo" w:hAnsi="Menlo" w:cs="Menlo"/>
+          <w:bdr w:val="none" w:sz="0" w:space="0" w:color="auto" w:frame="1"/>
+          <w:lang w:val="en-GB"/>
+        </w:rPr>
+        <w:tab/>
+      </w:r>
+      <w:r>
+        <w:rPr>
+          <w:rFonts w:ascii="Consolas" w:eastAsia="Times New Roman" w:hAnsi="Consolas" w:cs="Consolas"/>
+          <w:color w:val="242729"/>
           <w:sz w:val="20"/>
           <w:szCs w:val="20"/>
-        </w:rPr>
-      </w:pPr>
-      <w:r>
-        <w:rPr>
-          <w:rFonts w:ascii="Menlo" w:hAnsi="Menlo" w:cs="Menlo"/>
+          <w:bdr w:val="none" w:sz="0" w:space="0" w:color="auto" w:frame="1"/>
+          <w:lang w:val="en-GB"/>
+        </w:rPr>
+        <w:tab/>
+      </w:r>
+      <w:r>
+        <w:rPr>
+          <w:rFonts w:ascii="Consolas" w:eastAsia="Times New Roman" w:hAnsi="Consolas" w:cs="Consolas"/>
+          <w:color w:val="242729"/>
           <w:sz w:val="20"/>
           <w:szCs w:val="20"/>
-        </w:rPr>
-        <w:t>conda install pyspark</w:t>
-      </w:r>
-    </w:p>
-    <w:p>
-      <w:pPr>
-        <w:pStyle w:val="ListParagraph"/>
-        <w:rPr>
-          <w:rFonts w:ascii="Menlo" w:hAnsi="Menlo" w:cs="Menlo"/>
+          <w:bdr w:val="none" w:sz="0" w:space="0" w:color="auto" w:frame="1"/>
+          <w:lang w:val="en-GB"/>
+        </w:rPr>
+        <w:tab/>
+      </w:r>
+    </w:p>
+    <w:p>
+      <w:pPr>
+        <w:pStyle w:val="ListParagraph"/>
+        <w:tabs>
+          <w:tab w:val="left" w:pos="916"/>
+          <w:tab w:val="left" w:pos="1832"/>
+          <w:tab w:val="left" w:pos="2748"/>
+          <w:tab w:val="left" w:pos="3664"/>
+          <w:tab w:val="left" w:pos="4580"/>
+          <w:tab w:val="left" w:pos="5496"/>
+          <w:tab w:val="left" w:pos="6412"/>
+          <w:tab w:val="left" w:pos="7328"/>
+          <w:tab w:val="left" w:pos="8244"/>
+          <w:tab w:val="left" w:pos="9160"/>
+          <w:tab w:val="left" w:pos="10076"/>
+          <w:tab w:val="left" w:pos="10992"/>
+          <w:tab w:val="left" w:pos="11908"/>
+          <w:tab w:val="left" w:pos="12824"/>
+          <w:tab w:val="left" w:pos="13740"/>
+          <w:tab w:val="left" w:pos="14656"/>
+        </w:tabs>
+        <w:textAlignment w:val="baseline"/>
+        <w:rPr>
+          <w:rFonts w:ascii="Consolas" w:eastAsia="Times New Roman" w:hAnsi="Consolas" w:cs="Consolas"/>
+          <w:color w:val="242729"/>
           <w:sz w:val="20"/>
           <w:szCs w:val="20"/>
-        </w:rPr>
-      </w:pPr>
-      <w:r>
-        <w:rPr>
-          <w:rFonts w:ascii="Menlo" w:hAnsi="Menlo" w:cs="Menlo"/>
+          <w:lang w:val="en-GB"/>
+        </w:rPr>
+      </w:pPr>
+      <w:r>
+        <w:rPr>
+          <w:rFonts w:ascii="Consolas" w:eastAsia="Times New Roman" w:hAnsi="Consolas" w:cs="Consolas"/>
+          <w:color w:val="242729"/>
           <w:sz w:val="20"/>
           <w:szCs w:val="20"/>
-        </w:rPr>
-        <w:t>pip</w:t>
-      </w:r>
-      <w:bookmarkStart w:id="0" w:name="_GoBack"/>
-      <w:bookmarkEnd w:id="0"/>
-      <w:r>
-        <w:rPr>
-          <w:rFonts w:ascii="Menlo" w:hAnsi="Menlo" w:cs="Menlo"/>
+          <w:bdr w:val="none" w:sz="0" w:space="0" w:color="auto" w:frame="1"/>
+          <w:lang w:val="en-GB"/>
+        </w:rPr>
+        <w:tab/>
+      </w:r>
+      <w:r>
+        <w:rPr>
+          <w:rFonts w:ascii="Consolas" w:eastAsia="Times New Roman" w:hAnsi="Consolas" w:cs="Consolas"/>
+          <w:color w:val="242729"/>
           <w:sz w:val="20"/>
           <w:szCs w:val="20"/>
-        </w:rPr>
-        <w:t xml:space="preserve"> install findspark</w:t>
-      </w:r>
-    </w:p>
-    <w:p>
-      <w:pPr>
-        <w:pStyle w:val="ListParagraph"/>
+          <w:bdr w:val="none" w:sz="0" w:space="0" w:color="auto" w:frame="1"/>
+          <w:lang w:val="en-GB"/>
+        </w:rPr>
+        <w:tab/>
+      </w:r>
+      <w:r>
+        <w:rPr>
+          <w:rFonts w:ascii="Consolas" w:eastAsia="Times New Roman" w:hAnsi="Consolas" w:cs="Consolas"/>
+          <w:color w:val="242729"/>
+          <w:sz w:val="20"/>
+          <w:szCs w:val="20"/>
+          <w:bdr w:val="none" w:sz="0" w:space="0" w:color="auto" w:frame="1"/>
+          <w:lang w:val="en-GB"/>
+        </w:rPr>
+        <w:t>127.0.0.1      your_hostname</w:t>
+      </w:r>
+    </w:p>
+    <w:p>
+      <w:pPr>
+        <w:pStyle w:val="ListParagraph"/>
+        <w:ind w:left="1440"/>
       </w:pPr>
     </w:p>
     <w:p>
@@ -1347,6 +724,125 @@
         </w:numPr>
       </w:pPr>
       <w:r>
+        <w:t xml:space="preserve">Once you have tested that Spark is installed correctly, you can quit the </w:t>
+      </w:r>
+      <w:r>
+        <w:t>“traditional” Spark Python command line tool</w:t>
+      </w:r>
+      <w:r>
+        <w:t xml:space="preserve"> as w</w:t>
+      </w:r>
+      <w:r>
+        <w:t xml:space="preserve">e aren’t going to use this just now.  Type </w:t>
+      </w:r>
+      <w:proofErr w:type="gramStart"/>
+      <w:r>
+        <w:rPr>
+          <w:rFonts w:ascii="Menlo Regular" w:hAnsi="Menlo Regular" w:cs="Menlo Regular"/>
+        </w:rPr>
+        <w:t>quit(</w:t>
+      </w:r>
+      <w:proofErr w:type="gramEnd"/>
+      <w:r>
+        <w:rPr>
+          <w:rFonts w:ascii="Menlo Regular" w:hAnsi="Menlo Regular" w:cs="Menlo Regular"/>
+        </w:rPr>
+        <w:t>)</w:t>
+      </w:r>
+      <w:r>
+        <w:t xml:space="preserve"> to leave</w:t>
+      </w:r>
+    </w:p>
+    <w:p>
+      <w:pPr>
+        <w:pStyle w:val="ListParagraph"/>
+      </w:pPr>
+    </w:p>
+    <w:p>
+      <w:pPr>
+        <w:pStyle w:val="ListParagraph"/>
+        <w:numPr>
+          <w:ilvl w:val="0"/>
+          <w:numId w:val="17"/>
+        </w:numPr>
+      </w:pPr>
+      <w:r>
+        <w:t>You will also need to install the python packages pyspark and findspark into your bigdata environment</w:t>
+      </w:r>
+    </w:p>
+    <w:p>
+      <w:pPr>
+        <w:pStyle w:val="ListParagraph"/>
+      </w:pPr>
+    </w:p>
+    <w:p>
+      <w:pPr>
+        <w:pStyle w:val="ListParagraph"/>
+        <w:rPr>
+          <w:rFonts w:ascii="Menlo" w:hAnsi="Menlo" w:cs="Menlo"/>
+          <w:sz w:val="20"/>
+          <w:szCs w:val="20"/>
+        </w:rPr>
+      </w:pPr>
+      <w:r>
+        <w:rPr>
+          <w:rFonts w:ascii="Menlo" w:hAnsi="Menlo" w:cs="Menlo"/>
+          <w:sz w:val="20"/>
+          <w:szCs w:val="20"/>
+        </w:rPr>
+        <w:t>conda activate bigdata</w:t>
+      </w:r>
+    </w:p>
+    <w:p>
+      <w:pPr>
+        <w:pStyle w:val="ListParagraph"/>
+        <w:rPr>
+          <w:rFonts w:ascii="Menlo" w:hAnsi="Menlo" w:cs="Menlo"/>
+          <w:sz w:val="20"/>
+          <w:szCs w:val="20"/>
+        </w:rPr>
+      </w:pPr>
+      <w:r>
+        <w:rPr>
+          <w:rFonts w:ascii="Menlo" w:hAnsi="Menlo" w:cs="Menlo"/>
+          <w:sz w:val="20"/>
+          <w:szCs w:val="20"/>
+        </w:rPr>
+        <w:t>conda install pyspark</w:t>
+      </w:r>
+    </w:p>
+    <w:p>
+      <w:pPr>
+        <w:pStyle w:val="ListParagraph"/>
+        <w:rPr>
+          <w:rFonts w:ascii="Menlo" w:hAnsi="Menlo" w:cs="Menlo"/>
+          <w:sz w:val="20"/>
+          <w:szCs w:val="20"/>
+        </w:rPr>
+      </w:pPr>
+      <w:r>
+        <w:rPr>
+          <w:rFonts w:ascii="Menlo" w:hAnsi="Menlo" w:cs="Menlo"/>
+          <w:sz w:val="20"/>
+          <w:szCs w:val="20"/>
+        </w:rPr>
+        <w:t>pip install findspark</w:t>
+      </w:r>
+    </w:p>
+    <w:p>
+      <w:pPr>
+        <w:pStyle w:val="ListParagraph"/>
+      </w:pPr>
+    </w:p>
+    <w:p>
+      <w:pPr>
+        <w:pStyle w:val="ListParagraph"/>
+        <w:numPr>
+          <w:ilvl w:val="0"/>
+          <w:numId w:val="17"/>
+        </w:numPr>
+      </w:pPr>
+      <w:r>
         <w:t>Now, i</w:t>
       </w:r>
       <w:r>
@@ -1376,7 +872,7 @@
         </w:rPr>
         <w:t xml:space="preserve">git clone </w:t>
       </w:r>
-      <w:hyperlink r:id="rId9" w:history="1">
+      <w:hyperlink r:id="rId10" w:history="1">
         <w:r>
           <w:rPr>
             <w:rStyle w:val="Hyperlink"/>
@@ -1465,6 +961,7 @@
         </w:numPr>
       </w:pPr>
       <w:r>
+        <w:lastRenderedPageBreak/>
         <w:t>Let’s make a directory to store our code.</w:t>
       </w:r>
     </w:p>
@@ -1625,7 +1122,6 @@
         </w:numPr>
       </w:pPr>
       <w:r>
-        <w:lastRenderedPageBreak/>
         <w:t>Start jupyter notebook and u</w:t>
       </w:r>
       <w:r>
@@ -1671,7 +1167,7 @@
                     </pic:cNvPicPr>
                   </pic:nvPicPr>
                   <pic:blipFill rotWithShape="1">
-                    <a:blip r:embed="rId10">
+                    <a:blip r:embed="rId11">
                       <a:extLst>
                         <a:ext uri="{28A0092B-C50C-407E-A947-70E740481C1C}">
                           <a14:useLocalDpi xmlns:a14="http://schemas.microsoft.com/office/drawing/2010/main" val="0"/>
@@ -1695,7 +1191,7 @@
                     </a:ln>
                     <a:extLst>
                       <a:ext uri="{53640926-AAD7-44d8-BBD7-CCE9431645EC}">
-                        <a14:shadowObscured xmlns="" xmlns:mo="http://schemas.microsoft.com/office/mac/office/2008/main" xmlns:mv="urn:schemas-microsoft-com:mac:vml" xmlns:o="urn:schemas-microsoft-com:office:office" xmlns:v="urn:schemas-microsoft-com:vml" xmlns:w10="urn:schemas-microsoft-com:office:word" xmlns:w="http://schemas.openxmlformats.org/wordprocessingml/2006/main" xmlns:a14="http://schemas.microsoft.com/office/drawing/2010/main"/>
+                        <a14:shadowObscured xmlns:a14="http://schemas.microsoft.com/office/drawing/2010/main" xmlns:w="http://schemas.openxmlformats.org/wordprocessingml/2006/main" xmlns:w10="urn:schemas-microsoft-com:office:word" xmlns:v="urn:schemas-microsoft-com:vml" xmlns:o="urn:schemas-microsoft-com:office:office" xmlns:mv="urn:schemas-microsoft-com:mac:vml" xmlns:mo="http://schemas.microsoft.com/office/mac/office/2008/main" xmlns=""/>
                       </a:ext>
                     </a:extLst>
                   </pic:spPr>
@@ -1812,6 +1308,7 @@
         <w:rPr>
           <w:noProof/>
         </w:rPr>
+        <w:lastRenderedPageBreak/>
         <w:drawing>
           <wp:inline distT="0" distB="0" distL="0" distR="0" wp14:anchorId="684FA81B" wp14:editId="7BE571E3">
             <wp:extent cx="5270500" cy="2941955"/>
@@ -1828,7 +1325,7 @@
                     <pic:cNvPicPr/>
                   </pic:nvPicPr>
                   <pic:blipFill>
-                    <a:blip r:embed="rId11"/>
+                    <a:blip r:embed="rId12"/>
                     <a:stretch>
                       <a:fillRect/>
                     </a:stretch>
@@ -1877,11 +1374,7 @@
         <w:t xml:space="preserve">known as </w:t>
       </w:r>
       <w:r>
-        <w:t xml:space="preserve">a directed </w:t>
-      </w:r>
-      <w:r>
-        <w:lastRenderedPageBreak/>
-        <w:t>acyclic graph)</w:t>
+        <w:t>a directed acyclic graph)</w:t>
       </w:r>
       <w:r>
         <w:br/>
@@ -2277,6 +1770,7 @@
           <w:rFonts w:cs="Menlo Regular"/>
           <w:i/>
         </w:rPr>
+        <w:lastRenderedPageBreak/>
         <w:t>str</w:t>
       </w:r>
       <w:r>
@@ -2535,7 +2029,7 @@
                     </pic:cNvPicPr>
                   </pic:nvPicPr>
                   <pic:blipFill>
-                    <a:blip r:embed="rId12">
+                    <a:blip r:embed="rId13">
                       <a:extLst>
                         <a:ext uri="{28A0092B-C50C-407E-A947-70E740481C1C}">
                           <a14:useLocalDpi xmlns:a14="http://schemas.microsoft.com/office/drawing/2010/main" val="0"/>
@@ -2580,7 +2074,6 @@
         <w:ind w:left="360"/>
       </w:pPr>
       <w:r>
-        <w:lastRenderedPageBreak/>
         <w:t>Be patient. I suggest you look at the command window and wait until you see spark start working.</w:t>
       </w:r>
       <w:r>
@@ -2630,7 +2123,7 @@
                     </pic:cNvPicPr>
                   </pic:nvPicPr>
                   <pic:blipFill>
-                    <a:blip r:embed="rId13">
+                    <a:blip r:embed="rId14">
                       <a:extLst>
                         <a:ext uri="{28A0092B-C50C-407E-A947-70E740481C1C}">
                           <a14:useLocalDpi xmlns:a14="http://schemas.microsoft.com/office/drawing/2010/main" val="0"/>
@@ -2683,7 +2176,7 @@
       <w:r>
         <w:t xml:space="preserve">browse to </w:t>
       </w:r>
-      <w:hyperlink r:id="rId14" w:history="1">
+      <w:hyperlink r:id="rId15" w:history="1">
         <w:r>
           <w:rPr>
             <w:rStyle w:val="Hyperlink"/>
@@ -2708,6 +2201,7 @@
         <w:ind w:left="360"/>
       </w:pPr>
       <w:r>
+        <w:lastRenderedPageBreak/>
         <w:t>You will see the Spark web console:</w:t>
       </w:r>
       <w:r>
@@ -2735,7 +2229,7 @@
                     </pic:cNvPicPr>
                   </pic:nvPicPr>
                   <pic:blipFill>
-                    <a:blip r:embed="rId15">
+                    <a:blip r:embed="rId16">
                       <a:extLst>
                         <a:ext uri="{28A0092B-C50C-407E-A947-70E740481C1C}">
                           <a14:useLocalDpi xmlns:a14="http://schemas.microsoft.com/office/drawing/2010/main" val="0"/>
@@ -2776,10 +2270,6 @@
         </w:numPr>
       </w:pPr>
       <w:r>
-        <w:br w:type="column"/>
-      </w:r>
-      <w:r>
-        <w:lastRenderedPageBreak/>
         <w:t>Click on</w:t>
       </w:r>
       <w:r>
@@ -2817,7 +2307,7 @@
                     </pic:cNvPicPr>
                   </pic:nvPicPr>
                   <pic:blipFill>
-                    <a:blip r:embed="rId16">
+                    <a:blip r:embed="rId17">
                       <a:extLst>
                         <a:ext uri="{28A0092B-C50C-407E-A947-70E740481C1C}">
                           <a14:useLocalDpi xmlns:a14="http://schemas.microsoft.com/office/drawing/2010/main" val="0"/>
@@ -2849,7 +2339,6 @@
         </w:drawing>
       </w:r>
     </w:p>
-    <w:p/>
     <w:p>
       <w:pPr>
         <w:pStyle w:val="ListParagraph"/>
@@ -2859,11 +2348,14 @@
         </w:numPr>
       </w:pPr>
       <w:r>
+        <w:lastRenderedPageBreak/>
         <w:t>Click on Stage 0</w:t>
       </w:r>
       <w:r>
         <w:br/>
       </w:r>
+      <w:bookmarkStart w:id="0" w:name="_GoBack"/>
+      <w:bookmarkEnd w:id="0"/>
       <w:r>
         <w:rPr>
           <w:noProof/>
@@ -2886,7 +2378,7 @@
                     </pic:cNvPicPr>
                   </pic:nvPicPr>
                   <pic:blipFill>
-                    <a:blip r:embed="rId17">
+                    <a:blip r:embed="rId18">
                       <a:extLst>
                         <a:ext uri="{28A0092B-C50C-407E-A947-70E740481C1C}">
                           <a14:useLocalDpi xmlns:a14="http://schemas.microsoft.com/office/drawing/2010/main" val="0"/>
@@ -2926,11 +2418,6 @@
     </w:p>
     <w:p/>
     <w:p>
-      <w:r>
-        <w:br w:type="column"/>
-      </w:r>
-    </w:p>
-    <w:p>
       <w:pPr>
         <w:pStyle w:val="ListParagraph"/>
         <w:numPr>
@@ -2974,7 +2461,7 @@
                     </pic:cNvPicPr>
                   </pic:nvPicPr>
                   <pic:blipFill>
-                    <a:blip r:embed="rId18">
+                    <a:blip r:embed="rId19">
                       <a:extLst>
                         <a:ext uri="{28A0092B-C50C-407E-A947-70E740481C1C}">
                           <a14:useLocalDpi xmlns:a14="http://schemas.microsoft.com/office/drawing/2010/main" val="0"/>
@@ -3458,7 +2945,6 @@
           <w:rFonts w:asciiTheme="minorHAnsi" w:hAnsiTheme="minorHAnsi"/>
           <w:sz w:val="24"/>
         </w:rPr>
-        <w:lastRenderedPageBreak/>
         <w:t>Have a look at matplotlib (https://matplotlib.org/users/intro.html)</w:t>
       </w:r>
       <w:r>
@@ -3492,7 +2978,7 @@
                     </pic:cNvPicPr>
                   </pic:nvPicPr>
                   <pic:blipFill>
-                    <a:blip r:embed="rId19">
+                    <a:blip r:embed="rId20">
                       <a:extLst>
                         <a:ext uri="{28A0092B-C50C-407E-A947-70E740481C1C}">
                           <a14:useLocalDpi xmlns:a14="http://schemas.microsoft.com/office/drawing/2010/main" val="0"/>
@@ -3542,12 +3028,12 @@
       </w:pPr>
     </w:p>
     <w:sectPr>
-      <w:headerReference w:type="even" r:id="rId20"/>
-      <w:headerReference w:type="default" r:id="rId21"/>
-      <w:footerReference w:type="even" r:id="rId22"/>
-      <w:footerReference w:type="default" r:id="rId23"/>
-      <w:headerReference w:type="first" r:id="rId24"/>
-      <w:footerReference w:type="first" r:id="rId25"/>
+      <w:headerReference w:type="even" r:id="rId21"/>
+      <w:headerReference w:type="default" r:id="rId22"/>
+      <w:footerReference w:type="even" r:id="rId23"/>
+      <w:footerReference w:type="default" r:id="rId24"/>
+      <w:headerReference w:type="first" r:id="rId25"/>
+      <w:footerReference w:type="first" r:id="rId26"/>
       <w:pgSz w:w="11900" w:h="16840"/>
       <w:pgMar w:top="1440" w:right="1800" w:bottom="1440" w:left="1800" w:header="708" w:footer="708" w:gutter="0"/>
       <w:cols w:space="708"/>
@@ -4654,7 +4140,7 @@
   <w:abstractNum w:abstractNumId="8" w15:restartNumberingAfterBreak="0">
     <w:nsid w:val="4F4D005B"/>
     <w:multiLevelType w:val="hybridMultilevel"/>
-    <w:tmpl w:val="EC40E7F6"/>
+    <w:tmpl w:val="0506F8F8"/>
     <w:lvl w:ilvl="0" w:tplc="14FEC3AA">
       <w:start w:val="5"/>
       <w:numFmt w:val="decimal"/>
@@ -5306,7 +4792,7 @@
         <w:ind w:left="720" w:hanging="360"/>
       </w:pPr>
     </w:lvl>
-    <w:lvl w:ilvl="1" w:tplc="04090019" w:tentative="1">
+    <w:lvl w:ilvl="1" w:tplc="04090019">
       <w:start w:val="1"/>
       <w:numFmt w:val="lowerLetter"/>
       <w:lvlText w:val="%2."/>
@@ -6193,6 +5679,68 @@
       <w:shd w:val="clear" w:color="auto" w:fill="E1DFDD"/>
     </w:rPr>
   </w:style>
+  <w:style w:type="paragraph" w:styleId="HTMLPreformatted">
+    <w:name w:val="HTML Preformatted"/>
+    <w:basedOn w:val="Normal"/>
+    <w:link w:val="HTMLPreformattedChar"/>
+    <w:uiPriority w:val="99"/>
+    <w:semiHidden/>
+    <w:unhideWhenUsed/>
+    <w:rsid w:val="00D33FBB"/>
+    <w:pPr>
+      <w:tabs>
+        <w:tab w:val="left" w:pos="916"/>
+        <w:tab w:val="left" w:pos="1832"/>
+        <w:tab w:val="left" w:pos="2748"/>
+        <w:tab w:val="left" w:pos="3664"/>
+        <w:tab w:val="left" w:pos="4580"/>
+        <w:tab w:val="left" w:pos="5496"/>
+        <w:tab w:val="left" w:pos="6412"/>
+        <w:tab w:val="left" w:pos="7328"/>
+        <w:tab w:val="left" w:pos="8244"/>
+        <w:tab w:val="left" w:pos="9160"/>
+        <w:tab w:val="left" w:pos="10076"/>
+        <w:tab w:val="left" w:pos="10992"/>
+        <w:tab w:val="left" w:pos="11908"/>
+        <w:tab w:val="left" w:pos="12824"/>
+        <w:tab w:val="left" w:pos="13740"/>
+        <w:tab w:val="left" w:pos="14656"/>
+      </w:tabs>
+    </w:pPr>
+    <w:rPr>
+      <w:rFonts w:ascii="Courier New" w:eastAsia="Times New Roman" w:hAnsi="Courier New" w:cs="Courier New"/>
+      <w:sz w:val="20"/>
+      <w:szCs w:val="20"/>
+      <w:lang w:val="en-GB"/>
+    </w:rPr>
+  </w:style>
+  <w:style w:type="character" w:customStyle="1" w:styleId="HTMLPreformattedChar">
+    <w:name w:val="HTML Preformatted Char"/>
+    <w:basedOn w:val="DefaultParagraphFont"/>
+    <w:link w:val="HTMLPreformatted"/>
+    <w:uiPriority w:val="99"/>
+    <w:semiHidden/>
+    <w:rsid w:val="00D33FBB"/>
+    <w:rPr>
+      <w:rFonts w:ascii="Courier New" w:eastAsia="Times New Roman" w:hAnsi="Courier New" w:cs="Courier New"/>
+      <w:sz w:val="20"/>
+      <w:szCs w:val="20"/>
+      <w:lang w:val="en-GB"/>
+    </w:rPr>
+  </w:style>
+  <w:style w:type="character" w:styleId="HTMLCode">
+    <w:name w:val="HTML Code"/>
+    <w:basedOn w:val="DefaultParagraphFont"/>
+    <w:uiPriority w:val="99"/>
+    <w:semiHidden/>
+    <w:unhideWhenUsed/>
+    <w:rsid w:val="00D33FBB"/>
+    <w:rPr>
+      <w:rFonts w:ascii="Courier New" w:eastAsia="Times New Roman" w:hAnsi="Courier New" w:cs="Courier New"/>
+      <w:sz w:val="20"/>
+      <w:szCs w:val="20"/>
+    </w:rPr>
+  </w:style>
 </w:styles>
 </file>
 

</xml_diff>